<commit_message>
new file:   ConceptArts/princev.png 	modified:   GameDesign/Design.docx
</commit_message>
<xml_diff>
--- a/GameDesign/Design.docx
+++ b/GameDesign/Design.docx
@@ -1129,7 +1129,63 @@
         <w:rPr>
           <w:rStyle w:val="a9"/>
         </w:rPr>
-        <w:t xml:space="preserve"> В остальном, игра придется по вкусу всем любителям мистической и готической атмосферы, нелинейного сюжета и массово-кровавых сцен.</w:t>
+        <w:t xml:space="preserve"> </w:t>
+      </w:r>
+      <w:r>
+        <w:rPr>
+          <w:rStyle w:val="a9"/>
+          <w:color w:val="FF0000"/>
+        </w:rPr>
+        <w:t>(РЕТИНГ НЕ ПОЛУЧЕН, ОЦЕНКА СУБЪЕКТИВНА</w:t>
+      </w:r>
+      <w:r>
+        <w:rPr>
+          <w:rStyle w:val="a9"/>
+          <w:color w:val="FF0000"/>
+        </w:rPr>
+        <w:t xml:space="preserve">, следственно </w:t>
+      </w:r>
+      <w:r>
+        <w:rPr>
+          <w:rStyle w:val="a9"/>
+          <w:color w:val="FF0000"/>
+          <w:lang w:val="en-US"/>
+        </w:rPr>
+        <w:t>RATING</w:t>
+      </w:r>
+      <w:r>
+        <w:rPr>
+          <w:rStyle w:val="a9"/>
+          <w:color w:val="FF0000"/>
+        </w:rPr>
+        <w:t xml:space="preserve"> </w:t>
+      </w:r>
+      <w:r>
+        <w:rPr>
+          <w:rStyle w:val="a9"/>
+          <w:color w:val="FF0000"/>
+          <w:lang w:val="en-US"/>
+        </w:rPr>
+        <w:t>PENDIN</w:t>
+      </w:r>
+      <w:r>
+        <w:rPr>
+          <w:rStyle w:val="a9"/>
+          <w:color w:val="FF0000"/>
+        </w:rPr>
+        <w:t>)</w:t>
+      </w:r>
+      <w:r>
+        <w:rPr>
+          <w:rStyle w:val="a9"/>
+        </w:rPr>
+        <w:t xml:space="preserve"> </w:t>
+      </w:r>
+      <w:r>
+        <w:rPr>
+          <w:rStyle w:val="a9"/>
+        </w:rPr>
+        <w:t>В остальном, игра придется по вкусу всем любителям мистической и готической атмосферы, нелинейного сюжета и массово-кровавых сцен.</w:t>
       </w:r>
     </w:p>
     <w:p>
@@ -1162,7 +1218,46 @@
         <w:rPr>
           <w:rStyle w:val="a9"/>
         </w:rPr>
-        <w:t xml:space="preserve">Суть игры заключается в прохождении игроком через повествование сюжета, исследуя готически-фэнтэзийный мир, участвуя в боях и наращивая свои боевые и магические навыки. </w:t>
+        <w:t>Суть игры заключается в прохождении игроком</w:t>
+      </w:r>
+      <w:r>
+        <w:rPr>
+          <w:rStyle w:val="a9"/>
+        </w:rPr>
+        <w:t xml:space="preserve"> </w:t>
+      </w:r>
+      <w:r>
+        <w:rPr>
+          <w:rStyle w:val="a9"/>
+          <w:color w:val="FF0000"/>
+        </w:rPr>
+        <w:t>(ЧЕГО)</w:t>
+      </w:r>
+      <w:r>
+        <w:rPr>
+          <w:rStyle w:val="a9"/>
+        </w:rPr>
+        <w:t xml:space="preserve"> через повествование сюжета, исследуя готически-фэнтэзийный мир, участвуя в боях и наращивая свои боевые и магические навыки</w:t>
+      </w:r>
+      <w:r>
+        <w:rPr>
+          <w:rStyle w:val="a9"/>
+          <w:color w:val="FF0000"/>
+        </w:rPr>
+        <w:t>(СВОИ – Т.Е. МГРОК НАРАЩИВАЕТ МАГИЧЕСКИЕ НАВЫКИ?)</w:t>
+      </w:r>
+      <w:r>
+        <w:rPr>
+          <w:rStyle w:val="a9"/>
+          <w:color w:val="FF0000"/>
+        </w:rPr>
+        <w:t>.</w:t>
+      </w:r>
+      <w:r>
+        <w:rPr>
+          <w:rStyle w:val="a9"/>
+        </w:rPr>
+        <w:t xml:space="preserve"> </w:t>
       </w:r>
       <w:r>
         <w:rPr>
@@ -1174,7 +1269,121 @@
         <w:rPr>
           <w:rStyle w:val="a9"/>
         </w:rPr>
-        <w:t xml:space="preserve"> является сочетанием ныне модных RPG-игр и старых платформенных жанров, заключая в себе мист</w:t>
+        <w:t xml:space="preserve"> является сочетанием ныне модных RPG-игр </w:t>
+      </w:r>
+      <w:r>
+        <w:rPr>
+          <w:rStyle w:val="a9"/>
+        </w:rPr>
+        <w:t>(</w:t>
+      </w:r>
+      <w:r>
+        <w:rPr>
+          <w:rStyle w:val="a9"/>
+          <w:strike/>
+          <w:color w:val="FF0000"/>
+          <w:lang w:val="en-US"/>
+        </w:rPr>
+        <w:t>Dragon</w:t>
+      </w:r>
+      <w:r>
+        <w:rPr>
+          <w:rStyle w:val="a9"/>
+          <w:strike/>
+          <w:color w:val="FF0000"/>
+        </w:rPr>
+        <w:t xml:space="preserve"> </w:t>
+      </w:r>
+      <w:r>
+        <w:rPr>
+          <w:rStyle w:val="a9"/>
+          <w:strike/>
+          <w:color w:val="FF0000"/>
+          <w:lang w:val="en-US"/>
+        </w:rPr>
+        <w:t>Age</w:t>
+      </w:r>
+      <w:r>
+        <w:rPr>
+          <w:rStyle w:val="a9"/>
+          <w:strike/>
+          <w:color w:val="FF0000"/>
+        </w:rPr>
+        <w:t xml:space="preserve">, </w:t>
+      </w:r>
+      <w:r>
+        <w:rPr>
+          <w:rStyle w:val="a9"/>
+          <w:strike/>
+          <w:color w:val="FF0000"/>
+          <w:lang w:val="en-US"/>
+        </w:rPr>
+        <w:t>Fable</w:t>
+      </w:r>
+      <w:r>
+        <w:rPr>
+          <w:rStyle w:val="a9"/>
+          <w:strike/>
+          <w:color w:val="FF0000"/>
+        </w:rPr>
+        <w:t xml:space="preserve"> 2, </w:t>
+      </w:r>
+      <w:r>
+        <w:rPr>
+          <w:rStyle w:val="a9"/>
+          <w:strike/>
+          <w:color w:val="FF0000"/>
+          <w:lang w:val="en-US"/>
+        </w:rPr>
+        <w:t>Diablo</w:t>
+      </w:r>
+      <w:r>
+        <w:rPr>
+          <w:rStyle w:val="a9"/>
+          <w:strike/>
+          <w:color w:val="FF0000"/>
+        </w:rPr>
+        <w:t xml:space="preserve"> 3, </w:t>
+      </w:r>
+      <w:r>
+        <w:rPr>
+          <w:rStyle w:val="a9"/>
+          <w:strike/>
+          <w:color w:val="FF0000"/>
+          <w:lang w:val="en-US"/>
+        </w:rPr>
+        <w:t>Mass</w:t>
+      </w:r>
+      <w:r>
+        <w:rPr>
+          <w:rStyle w:val="a9"/>
+          <w:strike/>
+          <w:color w:val="FF0000"/>
+        </w:rPr>
+        <w:t xml:space="preserve"> </w:t>
+      </w:r>
+      <w:r>
+        <w:rPr>
+          <w:rStyle w:val="a9"/>
+          <w:strike/>
+          <w:color w:val="FF0000"/>
+          <w:lang w:val="en-US"/>
+        </w:rPr>
+        <w:t>Effect</w:t>
+      </w:r>
+      <w:r>
+        <w:rPr>
+          <w:rStyle w:val="a9"/>
+          <w:strike/>
+          <w:color w:val="FF0000"/>
+        </w:rPr>
+        <w:t xml:space="preserve"> )</w:t>
+      </w:r>
+      <w:r>
+        <w:rPr>
+          <w:rStyle w:val="a9"/>
+        </w:rPr>
+        <w:t>и старых платформенных жанров, заключая в себе мист</w:t>
       </w:r>
       <w:r>
         <w:rPr>
@@ -1199,7 +1408,124 @@
         <w:rPr>
           <w:rStyle w:val="a9"/>
         </w:rPr>
-        <w:t>Игровой процесс разделен на 4 режима:</w:t>
+        <w:t>Игровой процесс разделен на 4 режима</w:t>
+      </w:r>
+      <w:r>
+        <w:rPr>
+          <w:rStyle w:val="a9"/>
+        </w:rPr>
+        <w:t xml:space="preserve"> </w:t>
+      </w:r>
+      <w:r>
+        <w:rPr>
+          <w:rStyle w:val="a9"/>
+          <w:color w:val="FF0000"/>
+        </w:rPr>
+        <w:t>(</w:t>
+      </w:r>
+      <w:r>
+        <w:rPr>
+          <w:rStyle w:val="a9"/>
+          <w:color w:val="FF0000"/>
+          <w:lang w:val="en-US"/>
+        </w:rPr>
+        <w:t>fail</w:t>
+      </w:r>
+      <w:r>
+        <w:rPr>
+          <w:rStyle w:val="a9"/>
+          <w:color w:val="FF0000"/>
+        </w:rPr>
+        <w:t xml:space="preserve">, режимы: </w:t>
+      </w:r>
+      <w:r>
+        <w:rPr>
+          <w:rStyle w:val="a9"/>
+          <w:color w:val="FF0000"/>
+          <w:lang w:val="en-US"/>
+        </w:rPr>
+        <w:t>NO</w:t>
+      </w:r>
+      <w:r>
+        <w:rPr>
+          <w:rStyle w:val="a9"/>
+          <w:color w:val="FF0000"/>
+        </w:rPr>
+        <w:t xml:space="preserve"> </w:t>
+      </w:r>
+      <w:r>
+        <w:rPr>
+          <w:rStyle w:val="a9"/>
+          <w:color w:val="FF0000"/>
+          <w:lang w:val="en-US"/>
+        </w:rPr>
+        <w:t>GUNS</w:t>
+      </w:r>
+      <w:r>
+        <w:rPr>
+          <w:rStyle w:val="a9"/>
+          <w:color w:val="FF0000"/>
+        </w:rPr>
+        <w:t xml:space="preserve">, </w:t>
+      </w:r>
+      <w:r>
+        <w:rPr>
+          <w:rStyle w:val="a9"/>
+          <w:color w:val="FF0000"/>
+          <w:lang w:val="en-US"/>
+        </w:rPr>
+        <w:t>GODMODE</w:t>
+      </w:r>
+      <w:r>
+        <w:rPr>
+          <w:rStyle w:val="a9"/>
+          <w:color w:val="FF0000"/>
+        </w:rPr>
+        <w:t xml:space="preserve">, </w:t>
+      </w:r>
+      <w:r>
+        <w:rPr>
+          <w:rStyle w:val="a9"/>
+          <w:color w:val="FF0000"/>
+          <w:lang w:val="en-US"/>
+        </w:rPr>
+        <w:t>NO</w:t>
+      </w:r>
+      <w:r>
+        <w:rPr>
+          <w:rStyle w:val="a9"/>
+          <w:color w:val="FF0000"/>
+        </w:rPr>
+        <w:t xml:space="preserve"> </w:t>
+      </w:r>
+      <w:r>
+        <w:rPr>
+          <w:rStyle w:val="a9"/>
+          <w:color w:val="FF0000"/>
+          <w:lang w:val="en-US"/>
+        </w:rPr>
+        <w:t>EXP</w:t>
+      </w:r>
+      <w:r>
+        <w:rPr>
+          <w:rStyle w:val="a9"/>
+          <w:color w:val="FF0000"/>
+        </w:rPr>
+        <w:t>, ПОШАГОВЫЙ, РИАЛТАЙМ, БЕГ\ХОДЬБА</w:t>
+      </w:r>
+      <w:r>
+        <w:rPr>
+          <w:rStyle w:val="a9"/>
+          <w:color w:val="FF0000"/>
+        </w:rPr>
+        <w:t xml:space="preserve"> итп )</w:t>
+      </w:r>
+      <w:r>
+        <w:rPr>
+          <w:rStyle w:val="a9"/>
+          <w:color w:val="FF0000"/>
+        </w:rPr>
+        <w:t>:</w:t>
       </w:r>
     </w:p>
     <w:p>
@@ -1225,7 +1551,150 @@
         <w:rPr>
           <w:rStyle w:val="a9"/>
         </w:rPr>
-        <w:t xml:space="preserve"> Непосредственно боевые действия. Этот режим представляет из себя жанр платформер, напоминающий такие классические игры как «Mario» или «Contra». В этом режиме игрок управляет персонажем, сражаясь с различными монстрами или другими персонажами. Система боя позволяет производить не только разовые атакующие приемы, но и их комбинации, при этом физический и графический движки реализуют шикарную анимацию, что не может не привлечь к себе внимание. RPG-система так же способствует наращиванию способностей персонажа. Каждый применяемый навык или заклинание, по мере использования, растет в своей мощности и будет более эффективен при следующем использовании.</w:t>
+        <w:t xml:space="preserve"> Непосредственно боевые действия. Этот режим представляет из себя жанр платформер</w:t>
+      </w:r>
+      <w:r>
+        <w:rPr>
+          <w:rStyle w:val="a9"/>
+        </w:rPr>
+        <w:t xml:space="preserve"> </w:t>
+      </w:r>
+      <w:r>
+        <w:rPr>
+          <w:rStyle w:val="a9"/>
+          <w:color w:val="FF0000"/>
+        </w:rPr>
+        <w:t>(РЕЖИМ – ЖАНР ПЛАТФОРМЕР смысловой бред)</w:t>
+      </w:r>
+      <w:r>
+        <w:rPr>
+          <w:rStyle w:val="a9"/>
+          <w:color w:val="FF0000"/>
+        </w:rPr>
+        <w:t>,</w:t>
+      </w:r>
+      <w:r>
+        <w:rPr>
+          <w:rStyle w:val="a9"/>
+        </w:rPr>
+        <w:t xml:space="preserve"> напоминающий такие классические игры как «Mario» или «Contra».</w:t>
+      </w:r>
+      <w:r>
+        <w:rPr>
+          <w:rStyle w:val="a9"/>
+          <w:color w:val="FF0000"/>
+        </w:rPr>
+        <w:t>(МАРИО – КОНТРА – РАЗНЫЕ ВЕЩИ *простопридирка)</w:t>
+      </w:r>
+      <w:r>
+        <w:rPr>
+          <w:rStyle w:val="a9"/>
+          <w:color w:val="FF0000"/>
+        </w:rPr>
+        <w:t xml:space="preserve"> </w:t>
+      </w:r>
+      <w:r>
+        <w:rPr>
+          <w:rStyle w:val="a9"/>
+        </w:rPr>
+        <w:t>В этом режиме игрок управляет персонажем, сражаясь с различными монстрами или другими персонажами.</w:t>
+      </w:r>
+      <w:r>
+        <w:rPr>
+          <w:rStyle w:val="a9"/>
+        </w:rPr>
+        <w:t xml:space="preserve"> </w:t>
+      </w:r>
+      <w:r>
+        <w:rPr>
+          <w:rStyle w:val="a9"/>
+          <w:color w:val="FF0000"/>
+        </w:rPr>
+        <w:t>(ИГРОК УПРАВЛЯЕТ, В ТО ВРЕМЯ СРАЖАЕТСЯ ПЕРСОНАЖ, А НЕ ИГРОК)</w:t>
+      </w:r>
+      <w:r>
+        <w:rPr>
+          <w:rStyle w:val="a9"/>
+          <w:color w:val="FF0000"/>
+        </w:rPr>
+        <w:t xml:space="preserve"> </w:t>
+      </w:r>
+      <w:r>
+        <w:rPr>
+          <w:rStyle w:val="a9"/>
+        </w:rPr>
+        <w:t>Система боя</w:t>
+      </w:r>
+      <w:r>
+        <w:rPr>
+          <w:rStyle w:val="a9"/>
+        </w:rPr>
+        <w:t xml:space="preserve"> </w:t>
+      </w:r>
+      <w:r>
+        <w:rPr>
+          <w:rStyle w:val="a9"/>
+          <w:color w:val="FF0000"/>
+        </w:rPr>
+        <w:t>(ПОШАГОВАЯ, РИАЛТАЙМ, РАНДЖЕ, МИЛИ)</w:t>
+      </w:r>
+      <w:r>
+        <w:rPr>
+          <w:rStyle w:val="a9"/>
+        </w:rPr>
+        <w:t xml:space="preserve"> позволяет производить не только разовые атакующие приемы, но и их комбинации, при этом физический и графический движки реализуют шикарную анимацию</w:t>
+      </w:r>
+      <w:r>
+        <w:rPr>
+          <w:rStyle w:val="a9"/>
+        </w:rPr>
+        <w:t xml:space="preserve"> </w:t>
+      </w:r>
+      <w:r>
+        <w:rPr>
+          <w:rStyle w:val="a9"/>
+          <w:color w:val="FF0000"/>
+        </w:rPr>
+        <w:t>(ПРОГРАМНО????)</w:t>
+      </w:r>
+      <w:r>
+        <w:rPr>
+          <w:rStyle w:val="a9"/>
+          <w:color w:val="FF0000"/>
+        </w:rPr>
+        <w:t>,</w:t>
+      </w:r>
+      <w:r>
+        <w:rPr>
+          <w:rStyle w:val="a9"/>
+        </w:rPr>
+        <w:t xml:space="preserve"> что не может не привлечь к себе внимание. RPG-система так же способствует наращиванию способностей персонажа</w:t>
+      </w:r>
+      <w:r>
+        <w:rPr>
+          <w:rStyle w:val="a9"/>
+          <w:color w:val="FF0000"/>
+        </w:rPr>
+        <w:t>.</w:t>
+      </w:r>
+      <w:r>
+        <w:rPr>
+          <w:rStyle w:val="a9"/>
+          <w:color w:val="FF0000"/>
+        </w:rPr>
+        <w:t>(СМЫСЛОВОЙ ФЕЙК)</w:t>
+      </w:r>
+      <w:r>
+        <w:rPr>
+          <w:rStyle w:val="a9"/>
+        </w:rPr>
+        <w:t xml:space="preserve"> Каждый применяемый навык или заклинание, по мере использования, растет в своей мощности и будет более эффективен при следующем использовании.</w:t>
+      </w:r>
+      <w:r>
+        <w:rPr>
+          <w:rStyle w:val="a9"/>
+        </w:rPr>
+        <w:t xml:space="preserve"> (КАЖДЫЙ??? )</w:t>
       </w:r>
       <w:r>
         <w:rPr>
@@ -1237,7 +1706,95 @@
         <w:rPr>
           <w:rStyle w:val="a9"/>
         </w:rPr>
-        <w:t xml:space="preserve"> Пробираясь по локации, игроку так же мешают различного рода препятствия и ловушки, для преодоления которых игроку придется проявить смекалку, используя имеющийся запас предметов и заклинаний. </w:t>
+        <w:t xml:space="preserve"> </w:t>
+      </w:r>
+      <w:r>
+        <w:rPr>
+          <w:rStyle w:val="a9"/>
+          <w:color w:val="FF0000"/>
+        </w:rPr>
+        <w:t>Пробираясь</w:t>
+      </w:r>
+      <w:r>
+        <w:rPr>
+          <w:rStyle w:val="a9"/>
+          <w:color w:val="FF0000"/>
+        </w:rPr>
+        <w:t xml:space="preserve"> (Перемещаясь)</w:t>
+      </w:r>
+      <w:r>
+        <w:rPr>
+          <w:rStyle w:val="a9"/>
+        </w:rPr>
+        <w:t xml:space="preserve"> по локации, игроку так же </w:t>
+      </w:r>
+      <w:r>
+        <w:rPr>
+          <w:rStyle w:val="a9"/>
+        </w:rPr>
+        <w:t xml:space="preserve">(без также) </w:t>
+      </w:r>
+      <w:r>
+        <w:rPr>
+          <w:rStyle w:val="a9"/>
+        </w:rPr>
+        <w:t xml:space="preserve">мешают различного рода препятствия и ловушки, для преодоления которых игроку придется проявить смекалку, используя имеющийся запас предметов и заклинаний. </w:t>
+      </w:r>
+      <w:r>
+        <w:rPr>
+          <w:rStyle w:val="a9"/>
+          <w:color w:val="FF0000"/>
+        </w:rPr>
+        <w:t>(Игроку предстоит проявить смекалку</w:t>
+      </w:r>
+      <w:r>
+        <w:rPr>
+          <w:rStyle w:val="a9"/>
+          <w:color w:val="FF0000"/>
+        </w:rPr>
+        <w:t xml:space="preserve"> да</w:t>
+      </w:r>
+      <w:r>
+        <w:rPr>
+          <w:rStyle w:val="a9"/>
+          <w:color w:val="FF0000"/>
+        </w:rPr>
+        <w:t xml:space="preserve">, </w:t>
+      </w:r>
+      <w:r>
+        <w:rPr>
+          <w:rStyle w:val="a9"/>
+          <w:color w:val="FF0000"/>
+        </w:rPr>
+        <w:t xml:space="preserve">но, </w:t>
+      </w:r>
+      <w:r>
+        <w:rPr>
+          <w:rStyle w:val="a9"/>
+          <w:color w:val="FF0000"/>
+        </w:rPr>
+        <w:t xml:space="preserve">мешать же ему </w:t>
+      </w:r>
+      <w:r>
+        <w:rPr>
+          <w:rStyle w:val="a9"/>
+          <w:color w:val="FF0000"/>
+        </w:rPr>
+        <w:t xml:space="preserve">(игроку) </w:t>
+      </w:r>
+      <w:r>
+        <w:rPr>
+          <w:rStyle w:val="a9"/>
+          <w:color w:val="FF0000"/>
+        </w:rPr>
+        <w:t>может в это время, кот, собака, домашнее задание, назойливый брат, отсутствие консоли).</w:t>
+      </w:r>
+      <w:r>
+        <w:rPr>
+          <w:rStyle w:val="a9"/>
+          <w:color w:val="FF0000"/>
+        </w:rPr>
+        <w:t xml:space="preserve"> (сип. препятствия при решении задач, цели, итп)</w:t>
       </w:r>
     </w:p>
     <w:p>
@@ -1263,7 +1820,40 @@
         <w:rPr>
           <w:rStyle w:val="a9"/>
         </w:rPr>
-        <w:t xml:space="preserve"> Город. В данном режиме игрок свободно перемещается по заселенному городу. Здесь он может общаться с NPC, получать новые миссии (сюжетные и побочные), реализовывать торговлю, а так же наталкиваться на боевые действия, что приводит к запуску соответствующего режима. Обзор представляет собой изометрию, с высоты птичьего полета, схожесть с играми серии Diablo. В заранее определенные здания, такие как магазины, крепость, сюжетные здания можно заходить, активировав при этом следующий режим.</w:t>
+        <w:t xml:space="preserve"> Город. В данном </w:t>
+      </w:r>
+      <w:r>
+        <w:rPr>
+          <w:rStyle w:val="a9"/>
+          <w:color w:val="FF0000"/>
+        </w:rPr>
+        <w:t xml:space="preserve">режиме </w:t>
+      </w:r>
+      <w:r>
+        <w:rPr>
+          <w:rStyle w:val="a9"/>
+        </w:rPr>
+        <w:t xml:space="preserve">игрок свободно перемещается по заселенному городу. Здесь он может общаться с NPC, получать новые миссии (сюжетные и побочные), реализовывать торговлю, а так же наталкиваться на боевые действия, что приводит к запуску </w:t>
+      </w:r>
+      <w:r>
+        <w:rPr>
+          <w:rStyle w:val="a9"/>
+        </w:rPr>
+        <w:lastRenderedPageBreak/>
+        <w:t xml:space="preserve">соответствующего </w:t>
+      </w:r>
+      <w:r>
+        <w:rPr>
+          <w:rStyle w:val="a9"/>
+          <w:color w:val="FF0000"/>
+        </w:rPr>
+        <w:t>режима.</w:t>
+      </w:r>
+      <w:r>
+        <w:rPr>
+          <w:rStyle w:val="a9"/>
+        </w:rPr>
+        <w:t xml:space="preserve"> Обзор представляет собой изометрию, с высоты птичьего полета, схожесть с играми серии Diablo. В заранее определенные здания, такие как магазины, крепость, сюжетные здания можно заходить, активировав при этом следующий режим.</w:t>
       </w:r>
     </w:p>
     <w:p>
@@ -1289,7 +1879,45 @@
         <w:rPr>
           <w:rStyle w:val="a9"/>
         </w:rPr>
-        <w:t>Помещения. Зайдя внутрь какого-либо здания, игрок может непосредственно общаться с NPC-персонажами, расположенными в данном помещении. Игрок может торговать, получать миссии или собирать предметы. Само помещение представляет из себя псевдо-3Д бэкграунд. Перемещая по нему 3Д-персонажа определенным образом, создается впечатление реалистичности трехмерности помещения. Схожесть с игрой Final Fantasy IX.</w:t>
+        <w:t>Помещения. Зайдя внутрь какого-либо здания, игрок может непосредственно общаться с NPC-персонажами</w:t>
+      </w:r>
+      <w:r>
+        <w:rPr>
+          <w:rStyle w:val="a9"/>
+        </w:rPr>
+        <w:t xml:space="preserve"> </w:t>
+      </w:r>
+      <w:r>
+        <w:rPr>
+          <w:rStyle w:val="a9"/>
+          <w:color w:val="FF0000"/>
+        </w:rPr>
+        <w:t>(ЧЕМ ОТЛИЧАЕТСЯ В ОБЩЕНИИ С НПС НА ИЗОМЕТРИЧЕСКОМ ВиДЕ</w:t>
+      </w:r>
+      <w:r>
+        <w:rPr>
+          <w:rStyle w:val="a9"/>
+        </w:rPr>
+        <w:t>)</w:t>
+      </w:r>
+      <w:r>
+        <w:rPr>
+          <w:rStyle w:val="a9"/>
+        </w:rPr>
+        <w:t>, расположенными в данном помещении. Игрок может торговать, получать миссии или собирать предметы. Само помещение представляет из себя псевдо-3Д бэкграунд. Перемещая по нему 3Д-персонажа определенным образом, создается впечатление реалистичности трехмерности помещения. Схожесть с игрой Final Fantasy IX.</w:t>
+      </w:r>
+      <w:r>
+        <w:rPr>
+          <w:rStyle w:val="a9"/>
+        </w:rPr>
+        <w:t xml:space="preserve"> </w:t>
+      </w:r>
+      <w:r>
+        <w:rPr>
+          <w:rStyle w:val="a9"/>
+          <w:color w:val="FF0000"/>
+        </w:rPr>
+        <w:t>(ГЕЙМПЛЕЙНОЙ НАГРУЗКИ НЕ НЕСЕТ, ВСЕ ТАКЖЕ МОЖНО ПРОДЕЛАТЬ И ВО ВТОРОМ ПУНКТЕ)</w:t>
       </w:r>
     </w:p>
     <w:p>
@@ -1303,108 +1931,188 @@
         <w:rPr>
           <w:rStyle w:val="a9"/>
         </w:rPr>
+        <w:t>4)</w:t>
+      </w:r>
+      <w:r>
+        <w:rPr>
+          <w:rStyle w:val="a9"/>
+        </w:rPr>
+        <w:tab/>
+      </w:r>
+      <w:r>
+        <w:rPr>
+          <w:rStyle w:val="a9"/>
+        </w:rPr>
+        <w:t xml:space="preserve"> Карта мира. В данном режиме игрок, используя указатель, может выбирать себе маршрут прохождения к требуемой ему локации. Так как изначально карта мира покрыта «туманом войны», игрок не способен заранее определить более или менее опасный для себя путь. Впрочем от игрока порою может требовать задание ходить определенным маршрутом. Таким образом, чтобы добраться до локации игроку требуется расчистить себе путь.</w:t>
+      </w:r>
+      <w:r>
+        <w:rPr>
+          <w:rStyle w:val="a9"/>
+        </w:rPr>
+        <w:t xml:space="preserve"> </w:t>
+      </w:r>
+      <w:r>
+        <w:rPr>
+          <w:rStyle w:val="a9"/>
+          <w:color w:val="FF0000"/>
+        </w:rPr>
+        <w:t>(ноу комментс)</w:t>
+      </w:r>
+    </w:p>
+    <w:p>
+      <w:pPr>
+        <w:rPr>
+          <w:rStyle w:val="a9"/>
+          <w:color w:val="FF0000"/>
+        </w:rPr>
+      </w:pPr>
+      <w:r>
+        <w:rPr>
+          <w:rStyle w:val="a9"/>
+        </w:rPr>
+        <w:t>Таким образом, весь геймплей игры составляет из себя постоянные переходы из одного режима в другой. При этом</w:t>
+      </w:r>
+      <w:r>
+        <w:rPr>
+          <w:rStyle w:val="a9"/>
+        </w:rPr>
+        <w:t>,</w:t>
+      </w:r>
+      <w:r>
+        <w:rPr>
+          <w:rStyle w:val="a9"/>
+        </w:rPr>
+        <w:t xml:space="preserve"> по мере прохождения сюжета, игрок может почувствовать, как мир вокруг него постепенно меняется, в зависимости от сделанных им решений и выборов. </w:t>
+      </w:r>
+      <w:r>
+        <w:rPr>
+          <w:rStyle w:val="a9"/>
+          <w:color w:val="FF0000"/>
+        </w:rPr>
+        <w:t>(ЭТО НЕ ГЙЕМПЛЕЙ)</w:t>
+      </w:r>
+    </w:p>
+    <w:p>
+      <w:pPr>
+        <w:rPr>
+          <w:rStyle w:val="a9"/>
+        </w:rPr>
+      </w:pPr>
+      <w:r>
+        <w:rPr>
+          <w:rStyle w:val="a9"/>
+        </w:rPr>
+        <w:t xml:space="preserve">В качестве стиля </w:t>
+      </w:r>
+      <w:r>
+        <w:rPr>
+          <w:rStyle w:val="a9"/>
+          <w:color w:val="FF0000"/>
+        </w:rPr>
+        <w:t>(ИГРЫ??? СЮЖЕТА??? ГРАФИКИ???)</w:t>
+      </w:r>
+      <w:r>
+        <w:rPr>
+          <w:rStyle w:val="a9"/>
+        </w:rPr>
+        <w:t xml:space="preserve"> </w:t>
+      </w:r>
+      <w:r>
+        <w:rPr>
+          <w:rStyle w:val="a9"/>
+        </w:rPr>
+        <w:t>была выбрана готически-мрачная атмосфера, наполненная ужасом и кошмаром. Подобная атмосфера вгоняет в депрессию</w:t>
+      </w:r>
+      <w:r>
+        <w:rPr>
+          <w:rStyle w:val="a9"/>
+          <w:color w:val="FF0000"/>
+        </w:rPr>
+        <w:t>(</w:t>
+      </w:r>
+      <w:r>
+        <w:rPr>
+          <w:rStyle w:val="a9"/>
+          <w:color w:val="FF0000"/>
+        </w:rPr>
+        <w:t>ОПРОМЕТЧИВОЕ УТВЕРЖДЕНИЕ</w:t>
+      </w:r>
+      <w:r>
+        <w:rPr>
+          <w:rStyle w:val="a9"/>
+          <w:color w:val="FF0000"/>
+        </w:rPr>
+        <w:t>)</w:t>
+      </w:r>
+      <w:r>
+        <w:rPr>
+          <w:rStyle w:val="a9"/>
+          <w:color w:val="FF0000"/>
+        </w:rPr>
+        <w:t>,</w:t>
+      </w:r>
+      <w:r>
+        <w:rPr>
+          <w:rStyle w:val="a9"/>
+        </w:rPr>
+        <w:t xml:space="preserve"> при этом она подчеркивает основную концепцию сюжета. </w:t>
+      </w:r>
+      <w:r>
+        <w:rPr>
+          <w:rStyle w:val="a9"/>
+        </w:rPr>
+        <w:t>Схожую</w:t>
+      </w:r>
+      <w:r>
+        <w:rPr>
+          <w:rStyle w:val="a9"/>
+        </w:rPr>
+        <w:t xml:space="preserve"> атмосферу можно уловить в японских анимэ про демонов и вампиров, где зло и тьму часто воз</w:t>
+      </w:r>
+      <w:r>
+        <w:rPr>
+          <w:rStyle w:val="a9"/>
+        </w:rPr>
+        <w:t>вышают или представляют ее как наиболее</w:t>
+      </w:r>
+      <w:r>
+        <w:rPr>
+          <w:rStyle w:val="a9"/>
+        </w:rPr>
+        <w:t xml:space="preserve"> могущественной силой. </w:t>
+      </w:r>
+    </w:p>
+    <w:p>
+      <w:pPr>
+        <w:rPr>
+          <w:rStyle w:val="a9"/>
+        </w:rPr>
+      </w:pPr>
+      <w:r>
+        <w:rPr>
+          <w:rStyle w:val="a9"/>
+        </w:rPr>
+        <w:t>Основная тема игры схожа со стандартными детскими сказками – тема добра и зла. Только в отличии от сказок, изначально в игровом мире царствуют тьма и мрак, когда светлой силе приходится сидеть в оппозиции. По сюжету главному герою часто придется выбирать между этими двумя перво-идеями, а последствия его решений будут сказываться на ход событий. Идея заключается в том, чтобы постоянно ставить игрока в положение морального выбора. Только в отличии от обычных сказочно-фэнтэзийных игр, где сам мир наталкивает игрока делать «правильные» решения и моральная позиция игрока, в большинстве случаев, совпадает с ожиданием первоначального проектирования игры. Здесь же «нормальным» считаются как раз «неправильные» решения, а выбор благородных решений игровым миром осуждается, или даже наказывается.</w:t>
+      </w:r>
+    </w:p>
+    <w:p>
+      <w:pPr>
+        <w:rPr>
+          <w:rStyle w:val="a9"/>
+        </w:rPr>
+      </w:pPr>
+      <w:r>
+        <w:rPr>
+          <w:rStyle w:val="a9"/>
+        </w:rPr>
+        <w:t xml:space="preserve">Так же, главный сюжет рассчитывает затрагивать самые различные аспекты отношений, моральных принципов, внутреннего состояния персонажей. Сюжет не просто повествует о событиях с главными героями, но и задевает чувства самого игрока. Именно игроку придется принимать необратимые, критические решения, результат которых повлияет на весь окружающий персонажей мир. При изготовлении сценария и сюжетных линий будут </w:t>
+      </w:r>
+      <w:r>
+        <w:rPr>
+          <w:rStyle w:val="a9"/>
+        </w:rPr>
         <w:lastRenderedPageBreak/>
-        <w:t>4)</w:t>
-      </w:r>
-      <w:r>
-        <w:rPr>
-          <w:rStyle w:val="a9"/>
-        </w:rPr>
-        <w:tab/>
-      </w:r>
-      <w:r>
-        <w:rPr>
-          <w:rStyle w:val="a9"/>
-        </w:rPr>
-        <w:t xml:space="preserve"> Карта мира. В данном режиме игрок, используя указатель, может выбирать себе маршрут прохождения к требуемой ему локации. Так как изначально карта мира покрыта «туманом войны», игрок не способен заранее определить более или менее опасный для себя путь. Впрочем от игрока порою может требовать задание ходить определенным маршрутом. Таким образом, чтобы добраться до локации игроку требуется расчистить себе путь.</w:t>
-      </w:r>
-    </w:p>
-    <w:p>
-      <w:pPr>
-        <w:rPr>
-          <w:rStyle w:val="a9"/>
-        </w:rPr>
-      </w:pPr>
-      <w:r>
-        <w:rPr>
-          <w:rStyle w:val="a9"/>
-        </w:rPr>
-        <w:t>Таким образом, весь геймплей игры составляет из себя постоянные переходы из одного режима в другой. При этом</w:t>
-      </w:r>
-      <w:r>
-        <w:rPr>
-          <w:rStyle w:val="a9"/>
-        </w:rPr>
-        <w:t>,</w:t>
-      </w:r>
-      <w:r>
-        <w:rPr>
-          <w:rStyle w:val="a9"/>
-        </w:rPr>
-        <w:t xml:space="preserve"> по мере прохождения сюжета, игрок может почувствовать, как мир вокруг него постепенно меняется, в зависимости от сделанных им решений и выборов. </w:t>
-      </w:r>
-    </w:p>
-    <w:p>
-      <w:pPr>
-        <w:rPr>
-          <w:rStyle w:val="a9"/>
-        </w:rPr>
-      </w:pPr>
-      <w:r>
-        <w:rPr>
-          <w:rStyle w:val="a9"/>
-        </w:rPr>
-        <w:t xml:space="preserve">В качестве стиля была выбрана готически-мрачная атмосфера, наполненная ужасом и кошмаром. Подобная атмосфера вгоняет в депрессию, при этом она подчеркивает основную концепцию сюжета. </w:t>
-      </w:r>
-      <w:r>
-        <w:rPr>
-          <w:rStyle w:val="a9"/>
-        </w:rPr>
-        <w:t>Схожую</w:t>
-      </w:r>
-      <w:r>
-        <w:rPr>
-          <w:rStyle w:val="a9"/>
-        </w:rPr>
-        <w:t xml:space="preserve"> атмосферу можно уловить в японских анимэ про демонов и вампиров, где зло и тьму часто воз</w:t>
-      </w:r>
-      <w:r>
-        <w:rPr>
-          <w:rStyle w:val="a9"/>
-        </w:rPr>
-        <w:t>вышают или представляют ее как наиболее</w:t>
-      </w:r>
-      <w:r>
-        <w:rPr>
-          <w:rStyle w:val="a9"/>
-        </w:rPr>
-        <w:t xml:space="preserve"> могущественной силой. </w:t>
-      </w:r>
-    </w:p>
-    <w:p>
-      <w:pPr>
-        <w:rPr>
-          <w:rStyle w:val="a9"/>
-        </w:rPr>
-      </w:pPr>
-      <w:r>
-        <w:rPr>
-          <w:rStyle w:val="a9"/>
-        </w:rPr>
-        <w:t>Основная тема игры схожа со стандартными детскими сказками – тема добра и зла. Только в отличии от сказок, изначально в игровом мире царствуют тьма и мрак, когда светлой силе приходится сидеть в оппозиции. По сюжету главному герою часто придется выбирать между этими двумя перво-идеями, а последствия его решений будут сказываться на ход событий. Идея заключается в том, чтобы постоянно ставить игрока в положение морального выбора. Только в отличии от обычных сказочно-фэнтэзийных игр, где сам мир наталкивает игрока делать «правильные» решения и моральная позиция игрока, в большинстве случаев, совпадает с ожиданием первоначального проектирования игры. Здесь же «нормальным» считаются как раз «неправильные» решения, а выбор благородных решений игровым миром осуждается, или даже наказывается.</w:t>
-      </w:r>
-    </w:p>
-    <w:p>
-      <w:pPr>
-        <w:rPr>
-          <w:rStyle w:val="a9"/>
-        </w:rPr>
-      </w:pPr>
-      <w:r>
-        <w:rPr>
-          <w:rStyle w:val="a9"/>
-        </w:rPr>
-        <w:t>Так же, главный сюжет рассчитывает затрагивать самые различные аспекты отношений, моральных принципов, внутреннего состояния персонажей. Сюжет не просто повествует о событиях с главными героями, но и задевает чувства самого игрока. Именно игроку придется принимать необратимые, критические решения, результат которых повлияет на весь окружающий персонажей мир. При изготовлении сценария и сюжетных линий будут реализованы различные техники по введению в геймплей сознания игрока. Игрок должен чувствовать своего персонажа, переживать, жить вместе с ним.</w:t>
+        <w:t>реализованы различные техники по введению в геймплей сознания игрока. Игрок должен чувствовать своего персонажа, переживать, жить вместе с ним.</w:t>
       </w:r>
       <w:r>
         <w:rPr>
@@ -1467,7 +2175,6 @@
         <w:rPr>
           <w:rStyle w:val="a9"/>
         </w:rPr>
-        <w:lastRenderedPageBreak/>
         <w:t xml:space="preserve">Проходит время, наместничий род становится династией. Война давным давно забыта, а царство тьмы считается всеми обыденным делом. Просвета нет. Героев нет. И лишь потомку Люттера придется познать многое, прежде чем он сможет изменить свой мир к лучшему. Или к еще большему худшему. </w:t>
       </w:r>
     </w:p>
@@ -1508,6 +2215,12 @@
         </w:rPr>
         <w:t>Сочетание классического «платформер» и ныне модного RPG жанров</w:t>
       </w:r>
+      <w:r>
+        <w:rPr>
+          <w:rStyle w:val="a9"/>
+        </w:rPr>
+        <w:t xml:space="preserve"> (см выше)</w:t>
+      </w:r>
     </w:p>
     <w:p>
       <w:pPr>
@@ -1526,6 +2239,12 @@
         </w:rPr>
         <w:t>Нелинейный сюжет и жуткая готическая атмосфера</w:t>
       </w:r>
+      <w:r>
+        <w:rPr>
+          <w:rStyle w:val="a9"/>
+        </w:rPr>
+        <w:t xml:space="preserve"> (см выше)</w:t>
+      </w:r>
     </w:p>
     <w:p>
       <w:pPr>
@@ -1562,6 +2281,12 @@
         </w:rPr>
         <w:t xml:space="preserve"> различных боевых локаций, наполненный ловушками и монстрами</w:t>
       </w:r>
+      <w:r>
+        <w:rPr>
+          <w:rStyle w:val="a9"/>
+        </w:rPr>
+        <w:t xml:space="preserve"> </w:t>
+      </w:r>
     </w:p>
     <w:p>
       <w:pPr>
@@ -1580,6 +2305,12 @@
         </w:rPr>
         <w:t>Множество различных сюжетных заданий и дополнительных квестов</w:t>
       </w:r>
+      <w:r>
+        <w:rPr>
+          <w:rStyle w:val="a9"/>
+        </w:rPr>
+        <w:t xml:space="preserve"> </w:t>
+      </w:r>
     </w:p>
     <w:p>
       <w:pPr>
@@ -1598,6 +2329,25 @@
         </w:rPr>
         <w:t>Мощная RPG-система, позволяющая развивать своего персонажа</w:t>
       </w:r>
+      <w:r>
+        <w:rPr>
+          <w:rStyle w:val="a9"/>
+        </w:rPr>
+        <w:t xml:space="preserve"> (ОСОБЕННОСТЬ? Мощнее </w:t>
+      </w:r>
+      <w:r>
+        <w:rPr>
+          <w:rStyle w:val="a9"/>
+          <w:lang w:val="en-US"/>
+        </w:rPr>
+        <w:t>DnD?</w:t>
+      </w:r>
+      <w:r>
+        <w:rPr>
+          <w:rStyle w:val="a9"/>
+        </w:rPr>
+        <w:t>)</w:t>
+      </w:r>
     </w:p>
     <w:p>
       <w:pPr>
@@ -1616,6 +2366,12 @@
         </w:rPr>
         <w:t>Множество различных заклинаний и боевых навыков</w:t>
       </w:r>
+      <w:r>
+        <w:rPr>
+          <w:rStyle w:val="a9"/>
+        </w:rPr>
+        <w:t xml:space="preserve"> (не особенность)</w:t>
+      </w:r>
     </w:p>
     <w:p>
       <w:pPr>
@@ -1646,6 +2402,12 @@
         </w:rPr>
         <w:t xml:space="preserve"> приемов</w:t>
       </w:r>
+      <w:r>
+        <w:rPr>
+          <w:rStyle w:val="a9"/>
+        </w:rPr>
+        <w:t xml:space="preserve"> (не особенность)</w:t>
+      </w:r>
     </w:p>
     <w:p>
       <w:pPr>
@@ -1664,6 +2426,12 @@
         </w:rPr>
         <w:t>Свободное перемещение по городу, возможности общаться с NPC как в городе, так и внутри зданий</w:t>
       </w:r>
+      <w:r>
+        <w:rPr>
+          <w:rStyle w:val="a9"/>
+        </w:rPr>
+        <w:t xml:space="preserve"> (лишний фич, и не особенность)</w:t>
+      </w:r>
     </w:p>
     <w:p>
       <w:pPr>
@@ -1681,6 +2449,42 @@
           <w:rStyle w:val="a9"/>
         </w:rPr>
         <w:t>Возможность торговать, покупать себе оружие, обмундирование и другие различные предметы</w:t>
+      </w:r>
+      <w:r>
+        <w:rPr>
+          <w:rStyle w:val="a9"/>
+        </w:rPr>
+        <w:t xml:space="preserve"> (это не особенность)</w:t>
+      </w:r>
+    </w:p>
+    <w:p>
+      <w:pPr>
+        <w:rPr>
+          <w:rStyle w:val="a9"/>
+          <w:color w:val="FF0000"/>
+        </w:rPr>
+      </w:pPr>
+      <w:r>
+        <w:rPr>
+          <w:rStyle w:val="a9"/>
+          <w:color w:val="FF0000"/>
+        </w:rPr>
+        <w:t xml:space="preserve">ВСЕ ПОЗНАЕТСЯ В СРАВНЕНИИ, ВЫШЕПЕРЕЧИСЛЕННЫЕ ОССОБЕННОСТИ ПОХОЖЕ НА ОПИСАНИЕ НА КОРОБКЕ С ДИСКОМ, НЕЖЕЛИ ПОТЕНЦИАЛЬНЫЕ ФИЧИ ДЛЯ РАЗРАБОТКИ. </w:t>
+      </w:r>
+      <w:r>
+        <w:rPr>
+          <w:rStyle w:val="a9"/>
+          <w:color w:val="FF0000"/>
+          <w:lang w:val="en-US"/>
+        </w:rPr>
+        <w:t xml:space="preserve">USP </w:t>
+      </w:r>
+      <w:r>
+        <w:rPr>
+          <w:rStyle w:val="a9"/>
+          <w:color w:val="FF0000"/>
+        </w:rPr>
+        <w:t>НЕТ!</w:t>
       </w:r>
     </w:p>
     <w:p>
@@ -1768,6 +2572,7 @@
         <w:rPr>
           <w:rStyle w:val="a9"/>
         </w:rPr>
+        <w:lastRenderedPageBreak/>
         <w:t>Из</w:t>
       </w:r>
       <w:r>
@@ -1905,7 +2710,6 @@
           <w:sz w:val="32"/>
           <w:szCs w:val="32"/>
         </w:rPr>
-        <w:lastRenderedPageBreak/>
         <w:t xml:space="preserve">1.5 </w:t>
       </w:r>
       <w:r>
@@ -1937,7 +2741,48 @@
         <w:rPr>
           <w:rStyle w:val="a9"/>
         </w:rPr>
-        <w:t>Первоначально выпуск продукта готовится для платформы на Microsoft Xbox, но так же предполагается и релиз PC-версии, мало отличимой от консольной версии.</w:t>
+        <w:t>Первоначально выпуск продукта готовится для платформы на Microsoft Xbox,</w:t>
+      </w:r>
+      <w:r>
+        <w:rPr>
+          <w:rStyle w:val="a9"/>
+        </w:rPr>
+        <w:t xml:space="preserve"> </w:t>
+      </w:r>
+      <w:r>
+        <w:rPr>
+          <w:rStyle w:val="a9"/>
+          <w:color w:val="FF0000"/>
+        </w:rPr>
+        <w:t xml:space="preserve">(В КОНТЕКСТЕ ЫБЛ ИСПОЛЬЗОВАН ТЕРМИН МЫШь, КУРОСР ЭТО ОДТЕЛЬНАЯ ТЕМА, ЮЗАБИЛИТИ ГЕЙМПАД+КУРСОР </w:t>
+      </w:r>
+      <w:r>
+        <w:rPr>
+          <w:rStyle w:val="a9"/>
+          <w:strike/>
+          <w:color w:val="FF0000"/>
+        </w:rPr>
+        <w:t xml:space="preserve">В РЕЖИМЕ </w:t>
+      </w:r>
+      <w:r>
+        <w:rPr>
+          <w:rStyle w:val="a9"/>
+          <w:color w:val="FF0000"/>
+        </w:rPr>
+        <w:t>ГОРОДА 0 )</w:t>
+      </w:r>
+      <w:r>
+        <w:rPr>
+          <w:rStyle w:val="a9"/>
+          <w:color w:val="FF0000"/>
+        </w:rPr>
+        <w:t xml:space="preserve"> </w:t>
+      </w:r>
+      <w:r>
+        <w:rPr>
+          <w:rStyle w:val="a9"/>
+        </w:rPr>
+        <w:t>но так же предполагается и релиз PC-версии, мало отличимой от консольной версии.</w:t>
       </w:r>
     </w:p>
     <w:p>
@@ -2358,11 +3203,6 @@
       </w:r>
     </w:p>
     <w:p>
-      <w:pPr>
-        <w:rPr>
-          <w:lang w:val="en-US"/>
-        </w:rPr>
-      </w:pPr>
       <w:r>
         <w:t>По сути, сюжет представляет собой конечный автомат. Где состояния являются определенные чек-поинты сюжета, а принимаемой состоянием переменной, для перехода в следующее состояние, выступает мораль. Принимая определенное значение морали</w:t>
       </w:r>
@@ -2405,6 +3245,7 @@
         <w:rPr>
           <w:noProof/>
         </w:rPr>
+        <w:lastRenderedPageBreak/>
         <w:pict>
           <v:oval id="_x0000_s1028" style="position:absolute;margin-left:124.15pt;margin-top:24pt;width:28.65pt;height:24.3pt;z-index:251660288" filled="f"/>
         </w:pict>
@@ -3119,7 +3960,6 @@
         <w:rPr>
           <w:lang w:val="en-US"/>
         </w:rPr>
-        <w:lastRenderedPageBreak/>
         <w:t>Part I.</w:t>
       </w:r>
     </w:p>
@@ -3328,6 +4168,7 @@
         </w:numPr>
       </w:pPr>
       <w:r>
+        <w:lastRenderedPageBreak/>
         <w:t>Второстепенные персонажи</w:t>
       </w:r>
     </w:p>
@@ -3501,84 +4342,81 @@
     </w:p>
     <w:p>
       <w:r>
-        <w:t xml:space="preserve">Персонаж обладает определенным набором навыков и характеристик, для каждого из которых присутствует возможность наращивания в бою, в тренировочных лагерях или путем налаживания </w:t>
-      </w:r>
+        <w:t>Персонаж обладает определенным набором навыков и характеристик, для каждого из которых присутствует возможность наращивания в бою, в тренировочных лагерях или путем налаживания временных спеллов на персонажа. Каждый из характеристик имеют определенное влияние на использование персонажем различных способностей, обмундирования и вооружения. Ниже будет приведен список характеристик и навыков, а так же их влияние на способности персонажа.</w:t>
+      </w:r>
+    </w:p>
+    <w:p>
+      <w:r>
+        <w:t>Основные характеристики персонажа:</w:t>
+      </w:r>
+    </w:p>
+    <w:p>
+      <w:r>
+        <w:t>Основными характеристиками персонажа называются параметры, влияющие на один или более навыков или прямых параметров. Напрямую основные характеристики никак не сказываются на боевые, магические или общественные способности, но рост основных характеристик ведет к прямо-пропорциональному росту прямых характеристик персонажа.</w:t>
+      </w:r>
+    </w:p>
+    <w:p>
+      <w:r>
+        <w:t>Сила: Влияет на такие характеристики как: Наносимый урон (вооружение ближнего боя), Время нанесения удара (дробящее, рубящее вооружение),</w:t>
+      </w:r>
+      <w:r>
+        <w:t xml:space="preserve"> Время состояния шока противника при применении комбинации,</w:t>
+      </w:r>
+      <w:r>
+        <w:t xml:space="preserve">  Тип носимого обмундирования, грузоподъемность</w:t>
+      </w:r>
+      <w:r>
+        <w:t xml:space="preserve">, Количество очков </w:t>
+      </w:r>
+      <w:r>
+        <w:t>жизни</w:t>
+      </w:r>
+      <w:r>
+        <w:t>, Количество очков энергии*</w:t>
+      </w:r>
+      <w:r>
+        <w:t>.</w:t>
+      </w:r>
+    </w:p>
+    <w:p>
+      <w:r>
+        <w:t>Ловкость: Влияет на такие характеристики как: Наносимый урон (вооружение дальнего боя), Время нанесения удара (колющее вооружение), Дальность прямого выстрела (вооружение дальнего боя), Время зарядки (вооружение дальнего боя)</w:t>
+      </w:r>
+      <w:r>
+        <w:t>,</w:t>
+      </w:r>
+      <w:r>
+        <w:t xml:space="preserve"> Шанс увернуться от наносимого удара противником,</w:t>
+      </w:r>
+      <w:r>
+        <w:t xml:space="preserve"> Количество очков энергии*</w:t>
+      </w:r>
+      <w:r>
+        <w:t>.</w:t>
+      </w:r>
+    </w:p>
+    <w:p>
+      <w:r>
+        <w:t xml:space="preserve">Духовность: Влияет на такие характеристики как: </w:t>
+      </w:r>
+      <w:r>
+        <w:t>Количество очков энергии, Наносимый урон (магическое оружие, магические способности), Количество затрат очков энергии на применение способностей, Скорость затрат очков энергии при применении длительных способностей.</w:t>
+      </w:r>
+    </w:p>
+    <w:p>
+      <w:r>
+        <w:t>Оборонительная способность: Влияет на такие характеристики как: Урон</w:t>
+      </w:r>
+      <w:r>
+        <w:t>,</w:t>
+      </w:r>
+      <w:r>
+        <w:t xml:space="preserve"> наносимый персонажу, Шанс парировать удар (вооружение ближнего боя), Время состояния шока при выполнении комбинации противником.</w:t>
+      </w:r>
+    </w:p>
+    <w:p>
       <w:r>
         <w:lastRenderedPageBreak/>
-        <w:t>временных спеллов на персонажа. Каждый из характеристик имеют определенное влияние на использование персонажем различных способностей, обмундирования и вооружения. Ниже будет приведен список характеристик и навыков, а так же их влияние на способности персонажа.</w:t>
-      </w:r>
-    </w:p>
-    <w:p>
-      <w:r>
-        <w:t>Основные характеристики персонажа:</w:t>
-      </w:r>
-    </w:p>
-    <w:p>
-      <w:r>
-        <w:t>Основными характеристиками персонажа называются параметры, влияющие на один или более навыков или прямых параметров. Напрямую основные характеристики никак не сказываются на боевые, магические или общественные способности, но рост основных характеристик ведет к прямо-пропорциональному росту прямых характеристик персонажа.</w:t>
-      </w:r>
-    </w:p>
-    <w:p>
-      <w:r>
-        <w:t>Сила: Влияет на такие характеристики как: Наносимый урон (вооружение ближнего боя), Время нанесения удара (дробящее, рубящее вооружение),</w:t>
-      </w:r>
-      <w:r>
-        <w:t xml:space="preserve"> Время состояния шока противника при применении комбинации,</w:t>
-      </w:r>
-      <w:r>
-        <w:t xml:space="preserve">  Тип носимого обмундирования, грузоподъемность</w:t>
-      </w:r>
-      <w:r>
-        <w:t xml:space="preserve">, Количество очков </w:t>
-      </w:r>
-      <w:r>
-        <w:t>жизни</w:t>
-      </w:r>
-      <w:r>
-        <w:t>, Количество очков энергии*</w:t>
-      </w:r>
-      <w:r>
-        <w:t>.</w:t>
-      </w:r>
-    </w:p>
-    <w:p>
-      <w:r>
-        <w:t>Ловкость: Влияет на такие характеристики как: Наносимый урон (вооружение дальнего боя), Время нанесения удара (колющее вооружение), Дальность прямого выстрела (вооружение дальнего боя), Время зарядки (вооружение дальнего боя)</w:t>
-      </w:r>
-      <w:r>
-        <w:t>,</w:t>
-      </w:r>
-      <w:r>
-        <w:t xml:space="preserve"> Шанс увернуться от наносимого удара противником,</w:t>
-      </w:r>
-      <w:r>
-        <w:t xml:space="preserve"> Количество очков энергии*</w:t>
-      </w:r>
-      <w:r>
-        <w:t>.</w:t>
-      </w:r>
-    </w:p>
-    <w:p>
-      <w:r>
-        <w:t xml:space="preserve">Духовность: Влияет на такие характеристики как: </w:t>
-      </w:r>
-      <w:r>
-        <w:t>Количество очков энергии, Наносимый урон (магическое оружие, магические способности), Количество затрат очков энергии на применение способностей, Скорость затрат очков энергии при применении длительных способностей.</w:t>
-      </w:r>
-    </w:p>
-    <w:p>
-      <w:r>
-        <w:t>Оборонительная способность: Влияет на такие характеристики как: Урон</w:t>
-      </w:r>
-      <w:r>
-        <w:t>,</w:t>
-      </w:r>
-      <w:r>
-        <w:t xml:space="preserve"> наносимый персонажу, Шанс парировать удар (вооружение ближнего боя), Время состояния шока при выполнении комбинации противником.</w:t>
-      </w:r>
-    </w:p>
-    <w:p>
-      <w:r>
         <w:t>Так же основными параметрами персонажа являются его навыки использования различных классов вооружения и используем</w:t>
       </w:r>
       <w:r>
@@ -3627,123 +4465,123 @@
     </w:p>
     <w:p>
       <w:r>
+        <w:t>Прямые параметры персонажа:</w:t>
+      </w:r>
+    </w:p>
+    <w:p>
+      <w:r>
+        <w:t>Прямыми параметрами персонажа называются параметры, от которых напрямую завис</w:t>
+      </w:r>
+      <w:r>
+        <w:t>я</w:t>
+      </w:r>
+      <w:r>
+        <w:t xml:space="preserve">т </w:t>
+      </w:r>
+      <w:r>
+        <w:t>события, развивающ</w:t>
+      </w:r>
+      <w:r>
+        <w:t>иеся вокруг персонажа. Прямые</w:t>
+      </w:r>
+      <w:r>
+        <w:t xml:space="preserve"> параметр</w:t>
+      </w:r>
+      <w:r>
+        <w:t>ы</w:t>
+      </w:r>
+      <w:r>
+        <w:t xml:space="preserve"> составляют</w:t>
+      </w:r>
+      <w:r>
+        <w:t>:</w:t>
+      </w:r>
+      <w:r>
+        <w:t xml:space="preserve"> с</w:t>
+      </w:r>
+      <w:r>
+        <w:t>войства оружия и обмундирования,</w:t>
+      </w:r>
+      <w:r>
+        <w:t xml:space="preserve"> носимых персонажем, заклинания, наложенные на персонажа и основные характеристики персонажа.</w:t>
+      </w:r>
+      <w:r>
+        <w:t xml:space="preserve"> Прямыми являются следующие параметры:</w:t>
+      </w:r>
+    </w:p>
+    <w:p>
+      <w:r>
+        <w:t>Урон</w:t>
+      </w:r>
+      <w:r>
+        <w:t xml:space="preserve"> оружием</w:t>
+      </w:r>
+      <w:r>
+        <w:t xml:space="preserve"> – количество </w:t>
+      </w:r>
+      <w:r>
+        <w:t>очков, которые</w:t>
+      </w:r>
+      <w:r>
+        <w:t xml:space="preserve"> может нанести персонаж своему оппоненту</w:t>
+      </w:r>
+      <w:r>
+        <w:t xml:space="preserve"> оружием</w:t>
+      </w:r>
+      <w:r>
+        <w:t>. Урон</w:t>
+      </w:r>
+      <w:r>
+        <w:t xml:space="preserve"> оружием</w:t>
+      </w:r>
+      <w:r>
+        <w:t xml:space="preserve"> состоит из следующих параметров: урон вооружения, сила персонажа, навык владения вооружением.</w:t>
+      </w:r>
+    </w:p>
+    <w:p>
+      <w:r>
+        <w:t>Урон магией – количество очков, которые может нанести персонаж своему оппоненту магическими заклинаниями. Урон  магией состоит из следующих параметров: урон применяемого заклинания, Духовность персонажа, навык овладения типом магического заклинания, мораль персонажа.</w:t>
+      </w:r>
+    </w:p>
+    <w:p>
+      <w:r>
+        <w:t>Защита – определенный процент урона,</w:t>
+      </w:r>
+      <w:r>
+        <w:t xml:space="preserve"> снимаемый у оппонента при проведении атаки. Защита состоит из следующих параметров: Оборонительная способность персонажа, носимое обмундирование.</w:t>
+      </w:r>
+      <w:r>
+        <w:t xml:space="preserve"> </w:t>
+      </w:r>
+    </w:p>
+    <w:p>
+      <w:r>
+        <w:t>Магическое сопротивление – определенный проц</w:t>
+      </w:r>
+      <w:r>
+        <w:t>ент магического урона, снимаемого</w:t>
+      </w:r>
+      <w:r>
+        <w:t xml:space="preserve"> у оппонента</w:t>
+      </w:r>
+      <w:r>
+        <w:t>, при проведении</w:t>
+      </w:r>
+      <w:r>
+        <w:t xml:space="preserve"> магической атаки. </w:t>
+      </w:r>
+      <w:r>
+        <w:t>По каждому магическому типу атаки присутствует соответствующее магическое сопротивление. Каждое из магических сопротивлений наращивается само по себе, в зависимости от применяемости и взаимодействии им с данным типом магической атаки.</w:t>
+      </w:r>
+    </w:p>
+    <w:p>
+      <w:r>
+        <w:t>Уворот – определенный шанс увернуться от удара противника вооружением. Уворот состоит из следующих параметров: Оборонительная способность персонажа, Ловкость персонажа.</w:t>
+      </w:r>
+    </w:p>
+    <w:p>
+      <w:r>
         <w:lastRenderedPageBreak/>
-        <w:t>Прямые параметры персонажа:</w:t>
-      </w:r>
-    </w:p>
-    <w:p>
-      <w:r>
-        <w:t>Прямыми параметрами персонажа называются параметры, от которых напрямую завис</w:t>
-      </w:r>
-      <w:r>
-        <w:t>я</w:t>
-      </w:r>
-      <w:r>
-        <w:t xml:space="preserve">т </w:t>
-      </w:r>
-      <w:r>
-        <w:t>события, развивающ</w:t>
-      </w:r>
-      <w:r>
-        <w:t>иеся вокруг персонажа. Прямые</w:t>
-      </w:r>
-      <w:r>
-        <w:t xml:space="preserve"> параметр</w:t>
-      </w:r>
-      <w:r>
-        <w:t>ы</w:t>
-      </w:r>
-      <w:r>
-        <w:t xml:space="preserve"> составляют</w:t>
-      </w:r>
-      <w:r>
-        <w:t>:</w:t>
-      </w:r>
-      <w:r>
-        <w:t xml:space="preserve"> с</w:t>
-      </w:r>
-      <w:r>
-        <w:t>войства оружия и обмундирования,</w:t>
-      </w:r>
-      <w:r>
-        <w:t xml:space="preserve"> носимых персонажем, заклинания, наложенные на персонажа и основные характеристики персонажа.</w:t>
-      </w:r>
-      <w:r>
-        <w:t xml:space="preserve"> Прямыми являются следующие параметры:</w:t>
-      </w:r>
-    </w:p>
-    <w:p>
-      <w:r>
-        <w:t>Урон</w:t>
-      </w:r>
-      <w:r>
-        <w:t xml:space="preserve"> оружием</w:t>
-      </w:r>
-      <w:r>
-        <w:t xml:space="preserve"> – количество </w:t>
-      </w:r>
-      <w:r>
-        <w:t>очков, которые</w:t>
-      </w:r>
-      <w:r>
-        <w:t xml:space="preserve"> может нанести персонаж своему оппоненту</w:t>
-      </w:r>
-      <w:r>
-        <w:t xml:space="preserve"> оружием</w:t>
-      </w:r>
-      <w:r>
-        <w:t>. Урон</w:t>
-      </w:r>
-      <w:r>
-        <w:t xml:space="preserve"> оружием</w:t>
-      </w:r>
-      <w:r>
-        <w:t xml:space="preserve"> состоит из следующих параметров: урон вооружения, сила персонажа, навык владения вооружением.</w:t>
-      </w:r>
-    </w:p>
-    <w:p>
-      <w:r>
-        <w:t>Урон магией – количество очков, которые может нанести персонаж своему оппоненту магическими заклинаниями. Урон  магией состоит из следующих параметров: урон применяемого заклинания, Духовность персонажа, навык овладения типом магического заклинания, мораль персонажа.</w:t>
-      </w:r>
-    </w:p>
-    <w:p>
-      <w:r>
-        <w:t>Защита – определенный процент урона,</w:t>
-      </w:r>
-      <w:r>
-        <w:t xml:space="preserve"> снимаемый у оппонента при проведении атаки. Защита состоит из следующих параметров: Оборонительная способность персонажа, носимое обмундирование.</w:t>
-      </w:r>
-      <w:r>
-        <w:t xml:space="preserve"> </w:t>
-      </w:r>
-    </w:p>
-    <w:p>
-      <w:r>
-        <w:t>Магическое сопротивление – определенный проц</w:t>
-      </w:r>
-      <w:r>
-        <w:t>ент магического урона, снимаемого</w:t>
-      </w:r>
-      <w:r>
-        <w:t xml:space="preserve"> у оппонента</w:t>
-      </w:r>
-      <w:r>
-        <w:t>, при проведении</w:t>
-      </w:r>
-      <w:r>
-        <w:t xml:space="preserve"> магической атаки. </w:t>
-      </w:r>
-      <w:r>
-        <w:t>По каждому магическому типу атаки присутствует соответствующее магическое сопротивление. Каждое из магических сопротивлений наращивается само по себе, в зависимости от применяемости и взаимодействии им с данным типом магической атаки.</w:t>
-      </w:r>
-    </w:p>
-    <w:p>
-      <w:r>
-        <w:t>Уворот – определенный шанс увернуться от удара противника вооружением. Уворот состоит из следующих параметров: Оборонительная способность персонажа, Ловкость персонажа.</w:t>
-      </w:r>
-    </w:p>
-    <w:p>
-      <w:r>
         <w:t>Парирование – определенный шанс парировать удар противника вооружением. Парирование состоит из следующих параметров:  Оборонительная способность персонажа, Сила персонажа, Тип носимого вооружения.</w:t>
       </w:r>
     </w:p>
@@ -3797,33 +4635,99 @@
     </w:p>
     <w:p>
       <w:r>
+        <w:t xml:space="preserve">В диалогах очки морали влияют на тон речи и исход разговора. Так же исход разговора зависит от собеседника. Урон магическими способностями, наносимый врагу, так же зависит от морали. В случае если персонаж является приверженцем светлой стороны, то применение игроком магических способностей школы света, на урон накладываются бонусы. Применяя же магические заклинания школы тьмы, на урон накладываются штрафы. И наоборот. В случае </w:t>
+      </w:r>
+      <w:r>
+        <w:t>достаточного дисбаланса морали на персонаже игрока могут наблюдаться соответствующие визуальные признаки, такие как затемнение</w:t>
+      </w:r>
+      <w:r>
+        <w:t>/</w:t>
+      </w:r>
+      <w:r>
+        <w:t>засветление пигментов кожи и др.</w:t>
+      </w:r>
+    </w:p>
+    <w:p>
+      <w:r>
+        <w:t>События, развиваемые в мире вокруг персонажа, напрямую зависят от его морали, хоть и мир живет независимо от персонажа. В зависимости от морали персонажа развивается сюжет. Сюжет разделен на состояния, где мораль представляет из себя ключом для перехода из исходного состояние в следующее.</w:t>
+      </w:r>
+    </w:p>
+    <w:p/>
+    <w:p>
+      <w:r>
+        <w:t xml:space="preserve">ФОРМУЛЫ???? ПРОТОТИП??? ХОТЯБЫ </w:t>
+      </w:r>
+      <w:r>
+        <w:rPr>
+          <w:lang w:val="en-US"/>
+        </w:rPr>
+        <w:t>EXCEL</w:t>
+      </w:r>
+      <w:r>
+        <w:t xml:space="preserve"> </w:t>
+      </w:r>
+      <w:r>
+        <w:t>ДОКУМЕНТ С ВХОДЯЩИМ И ИСХОДЯЩИМ УРОНОМ\ТАКЖЕ ФОРМУЛАМИ</w:t>
+      </w:r>
+    </w:p>
+    <w:p/>
+    <w:p/>
+    <w:p>
+      <w:r>
+        <w:t xml:space="preserve">См. </w:t>
+      </w:r>
+      <w:r>
+        <w:t>п.2. 1 «</w:t>
+      </w:r>
+      <w:r>
+        <w:t>Конструкция сюжета»</w:t>
+      </w:r>
+    </w:p>
+    <w:p>
+      <w:pPr>
+        <w:rPr>
+          <w:color w:val="FF0000"/>
+        </w:rPr>
+      </w:pPr>
+      <w:r>
+        <w:rPr>
+          <w:color w:val="FF0000"/>
+        </w:rPr>
+        <w:t>(БЕЗ ВЫШЕПЕРЕЧИСЛЕННОГО ПИСАТЬ ЧТО ЛИБО ДАЛЕЕ РАНО, МОжНО БЫлО БЫ ОБОЙТИСЬ ПРОСТО СПИСКОМ:</w:t>
+      </w:r>
+    </w:p>
+    <w:p>
+      <w:pPr>
+        <w:rPr>
+          <w:color w:val="FF0000"/>
+        </w:rPr>
+      </w:pPr>
+    </w:p>
+    <w:p>
+      <w:pPr>
+        <w:rPr>
+          <w:color w:val="FF0000"/>
+        </w:rPr>
+      </w:pPr>
+      <w:r>
+        <w:rPr>
+          <w:color w:val="FF0000"/>
+        </w:rPr>
         <w:lastRenderedPageBreak/>
-        <w:t xml:space="preserve">В диалогах очки морали влияют на тон речи и исход разговора. Так же исход разговора зависит от собеседника. Урон магическими способностями, наносимый врагу, так же зависит от морали. В случае если персонаж является приверженцем светлой стороны, то применение игроком магических способностей школы света, на урон накладываются бонусы. Применяя же магические заклинания школы тьмы, на урон накладываются штрафы. И наоборот. В случае </w:t>
-      </w:r>
-      <w:r>
-        <w:t>достаточного дисбаланса морали на персонаже игрока могут наблюдаться соответствующие визуальные признаки, такие как затемнение</w:t>
-      </w:r>
-      <w:r>
-        <w:t>/</w:t>
-      </w:r>
-      <w:r>
-        <w:t>засветление пигментов кожи и др.</w:t>
-      </w:r>
-    </w:p>
-    <w:p>
-      <w:r>
-        <w:t>События, развиваемые в мире вокруг персонажа, напрямую зависят от его морали, хоть и мир живет независимо от персонажа. В зависимости от морали персонажа развивается сюжет. Сюжет разделен на состояния, где мораль представляет из себя ключом для перехода из исходного состояние в следующее.</w:t>
-      </w:r>
-    </w:p>
-    <w:p>
-      <w:r>
-        <w:t xml:space="preserve">См. </w:t>
-      </w:r>
-      <w:r>
-        <w:t>п.2. 1 «</w:t>
-      </w:r>
-      <w:r>
-        <w:t>Конструкция сюжета»</w:t>
+        <w:t>Ближний бой</w:t>
+      </w:r>
+    </w:p>
+    <w:p>
+      <w:pPr>
+        <w:rPr>
+          <w:color w:val="FF0000"/>
+        </w:rPr>
+      </w:pPr>
+      <w:r>
+        <w:rPr>
+          <w:color w:val="FF0000"/>
+        </w:rPr>
+        <w:t>Дальниый бой итп)</w:t>
       </w:r>
     </w:p>
     <w:p>
@@ -3902,33 +4806,33 @@
         <w:t xml:space="preserve"> если боевая комбинация проваливается благодаря оборонительной способности, атакуемый персонаж выходит из состояния шока, а атакующий персонаж теряет возможность нанесения следующих атакующих приемов.</w:t>
       </w:r>
       <w:r>
-        <w:t xml:space="preserve"> Кроме атакующих приемов во время </w:t>
+        <w:t xml:space="preserve"> Кроме атакующих приемов во время боевой комбинации, персонаж может проводить различные  движения и уловки, магические заклинания или он может просто выйти из боевой комбинации. </w:t>
+      </w:r>
+    </w:p>
+    <w:p>
+      <w:pPr>
+        <w:pStyle w:val="a7"/>
+      </w:pPr>
+      <w:r>
+        <w:t xml:space="preserve">8.2 Дальний бой </w:t>
+      </w:r>
+    </w:p>
+    <w:p>
+      <w:r>
+        <w:t>Дальний бой применяется различными видами метательного, стреляющего, магического дальнего вооружения. Отличается дальний бой от ближнего отсутствием боевых комбинаций</w:t>
+      </w:r>
+      <w:r>
+        <w:t xml:space="preserve"> и малой затратой энергии при каждом произведенном выстреле</w:t>
+      </w:r>
+      <w:r>
+        <w:t xml:space="preserve">. Каждое оружие дальнего боя обладает такими характеристиками как:  </w:t>
+      </w:r>
+      <w:r>
+        <w:t xml:space="preserve">время зарядки, дальность стрельбы и урон. На эти характеристики влияют различные параметры персонажа, такие как: ловкость. Для того, чтобы нанести противнику урон, персонажу требуется зарядить оружие дальнего боя снарядом, выбрать </w:t>
       </w:r>
       <w:r>
         <w:lastRenderedPageBreak/>
-        <w:t xml:space="preserve">боевой комбинации, персонаж может проводить различные  движения и уловки, магические заклинания или он может просто выйти из боевой комбинации. </w:t>
-      </w:r>
-    </w:p>
-    <w:p>
-      <w:pPr>
-        <w:pStyle w:val="a7"/>
-      </w:pPr>
-      <w:r>
-        <w:t xml:space="preserve">8.2 Дальний бой </w:t>
-      </w:r>
-    </w:p>
-    <w:p>
-      <w:r>
-        <w:t>Дальний бой применяется различными видами метательного, стреляющего, магического дальнего вооружения. Отличается дальний бой от ближнего отсутствием боевых комбинаций</w:t>
-      </w:r>
-      <w:r>
-        <w:t xml:space="preserve"> и малой затратой энергии при каждом произведенном выстреле</w:t>
-      </w:r>
-      <w:r>
-        <w:t xml:space="preserve">. Каждое оружие дальнего боя обладает такими характеристиками как:  </w:t>
-      </w:r>
-      <w:r>
-        <w:t>время зарядки, дальность стрельбы и урон. На эти характеристики влияют различные параметры персонажа, такие как: ловкость. Для того, чтобы нанести противнику урон, персонажу требуется зарядить оружие дальнего боя снарядом, выбрать цель атаки и произвести выстрел. Персонаж, в зависимости от выбранного оружия дальнего боя, не может двигаться во время зарядки и выбора цели. Для некоторых видов оружия, таких как: лук, персонаж может перемещаться во время зарядки оружия. Защиту от снарядов оружия дальнего боя (не магического) так же обеспечивает оборонительная способность персонажа.</w:t>
+        <w:t>цель атаки и произвести выстрел. Персонаж, в зависимости от выбранного оружия дальнего боя, не может двигаться во время зарядки и выбора цели. Для некоторых видов оружия, таких как: лук, персонаж может перемещаться во время зарядки оружия. Защиту от снарядов оружия дальнего боя (не магического) так же обеспечивает оборонительная способность персонажа.</w:t>
       </w:r>
       <w:r>
         <w:t xml:space="preserve"> Урон, наносимый персонажу, обратно пропорционален оборонительной способности персонажа. Оборонительная способность нар</w:t>
@@ -4006,38 +4910,35 @@
         <w:t xml:space="preserve">Использование заклинаний обеих школ накладывает на игрока некоторые условия и штрафы. В случае если персонаж является приверженцем нейтральной морали, то на результат использованных нейтральных заклинаний накладывается дополнительный бонусный эффект: дополнительный урон или дополнительные очки к тем характеристикам, которые увеличивают использованное заклинание. </w:t>
       </w:r>
       <w:r>
-        <w:t xml:space="preserve">Тем не менее, данный персонаж способен использовать заклинания, как школы тьмы, так и школы света, при этом при использовании на результат не накладывается ни бонусов, ни штрафов.  В случае же если персонаж является приверженцем школы света, то на результат использованных им заклинаний школы света накладываются дополнительный бонусный эффект. В случае если персонаж использует заклинания школы тьмы, то на результат налагаются штрафы, при этом уменьшается наносимый заклинанием урон или уменьшается эффект, производимый заклинанием зачарования.  Использование нейтральных заклинаний ни </w:t>
-      </w:r>
+        <w:t xml:space="preserve">Тем не менее, данный персонаж способен использовать заклинания, как школы тьмы, так и школы света, при этом при использовании на результат не накладывается ни бонусов, ни штрафов.  В случае же если персонаж является приверженцем школы света, то на результат использованных им заклинаний школы света накладываются дополнительный бонусный эффект. В случае если персонаж использует заклинания школы тьмы, то на результат налагаются штрафы, при этом уменьшается наносимый заклинанием урон или уменьшается эффект, производимый заклинанием зачарования.  Использование нейтральных заклинаний ни бонусных, ни штрафных эффектов не производится. В случае если персонаж является приверженцем школы тьмы, то происходит то же, что и с приверженцем света в точности, да наоборот. </w:t>
+      </w:r>
+    </w:p>
+    <w:p>
+      <w:r>
+        <w:t xml:space="preserve">Новые заклинания игрок должен получить у специальных </w:t>
+      </w:r>
+      <w:r>
+        <w:rPr>
+          <w:lang w:val="en-US"/>
+        </w:rPr>
+        <w:t>NPC</w:t>
+      </w:r>
+      <w:r>
+        <w:t>-учителей</w:t>
+      </w:r>
+      <w:r>
+        <w:t xml:space="preserve"> за деньги или за выполнение заданий</w:t>
+      </w:r>
+      <w:r>
+        <w:t>.</w:t>
+      </w:r>
+      <w:r>
+        <w:t xml:space="preserve"> Выученные заклинания сохраняются в специальную книгу заклинаний, которая носится с персонажем всегда. В книге заклинаний записывается описание выученного заклинания, иконка и его параметры. В бою выученное заклинание можно вызвать путем его выбора на панели быстрого вызова заклинаний или же непосредственно из книги заклинаний.</w:t>
+      </w:r>
+    </w:p>
+    <w:p>
       <w:r>
         <w:lastRenderedPageBreak/>
-        <w:t xml:space="preserve">бонусных, ни штрафных эффектов не производится. В случае если персонаж является приверженцем школы тьмы, то происходит то же, что и с приверженцем света в точности, да наоборот. </w:t>
-      </w:r>
-    </w:p>
-    <w:p>
-      <w:r>
-        <w:t xml:space="preserve">Новые заклинания игрок должен получить у специальных </w:t>
-      </w:r>
-      <w:r>
-        <w:rPr>
-          <w:lang w:val="en-US"/>
-        </w:rPr>
-        <w:t>NPC</w:t>
-      </w:r>
-      <w:r>
-        <w:t>-учителей</w:t>
-      </w:r>
-      <w:r>
-        <w:t xml:space="preserve"> за деньги или за выполнение заданий</w:t>
-      </w:r>
-      <w:r>
-        <w:t>.</w:t>
-      </w:r>
-      <w:r>
-        <w:t xml:space="preserve"> Выученные заклинания сохраняются в специальную книгу заклинаний, которая носится с персонажем всегда. В книге заклинаний записывается описание выученного заклинания, иконка и его параметры. В бою выученное заклинание можно вызвать путем его выбора на панели быстрого вызова заклинаний или же непосредственно из книги заклинаний.</w:t>
-      </w:r>
-    </w:p>
-    <w:p>
-      <w:r>
         <w:t xml:space="preserve">Применение заклинаний, как и использование вооружения ближнего и дальнего боя, требует определенного количества энергии. В случае если заклинание требует некоторое время для вызова или заклинание после вызова может быть активно независимо от времени, то энергия потребляется постоянно, пока заклинание кастуется или используется. За скорость потребления, за количество затрачиваемых очков при вызове заклинания отвечает параметр Духовность. </w:t>
       </w:r>
       <w:r>
@@ -4412,7 +5313,6 @@
         <w:rPr>
           <w:rStyle w:val="a9"/>
         </w:rPr>
-        <w:lastRenderedPageBreak/>
         <w:tab/>
       </w:r>
     </w:p>
@@ -4686,7 +5586,7 @@
         <w:b/>
         <w:noProof/>
       </w:rPr>
-      <w:t>14 января 2010 г.</w:t>
+      <w:t>19 января 2010 г.</w:t>
     </w:r>
     <w:r>
       <w:rPr>
@@ -4723,7 +5623,7 @@
         <w:b/>
         <w:noProof/>
       </w:rPr>
-      <w:t>11:44</w:t>
+      <w:t>03:35</w:t>
     </w:r>
     <w:r>
       <w:rPr>
@@ -4750,7 +5650,7 @@
       <w:rPr>
         <w:noProof/>
       </w:rPr>
-      <w:t>- 7 -</w:t>
+      <w:t>- 13 -</w:t>
     </w:r>
     <w:r>
       <w:fldChar w:fldCharType="end"/>

</xml_diff>